<commit_message>
Documentar issues con API Github y pdoc #3 #4
</commit_message>
<xml_diff>
--- a/Documentos/FD03-EPIS-Informe Especificación Requerimientos.docx
+++ b/Documentos/FD03-EPIS-Informe Especificación Requerimientos.docx
@@ -4792,6 +4792,7 @@
       <w:r>
         <w:rPr>
           <w:bCs/>
+          <w:noProof/>
           <w:sz w:val="24"/>
           <w:szCs w:val="24"/>
         </w:rPr>
@@ -5440,6 +5441,7 @@
       <w:r>
         <w:rPr>
           <w:bCs/>
+          <w:noProof/>
           <w:sz w:val="24"/>
           <w:szCs w:val="24"/>
         </w:rPr>
@@ -5544,6 +5546,7 @@
       <w:r>
         <w:rPr>
           <w:bCs/>
+          <w:noProof/>
           <w:sz w:val="24"/>
           <w:szCs w:val="24"/>
         </w:rPr>
@@ -5881,16 +5884,7 @@
                 <w:color w:val="000000"/>
                 <w:lang w:eastAsia="es-PE"/>
               </w:rPr>
-              <w:t>RF</w:t>
-            </w:r>
-            <w:r>
-              <w:rPr>
-                <w:rFonts w:ascii="Calibri" w:eastAsia="Times New Roman" w:hAnsi="Calibri" w:cs="Calibri"/>
-                <w:bCs/>
-                <w:color w:val="000000"/>
-                <w:lang w:eastAsia="es-PE"/>
-              </w:rPr>
-              <w:t>02</w:t>
+              <w:t>RF02</w:t>
             </w:r>
           </w:p>
         </w:tc>
@@ -5993,16 +5987,7 @@
                 <w:color w:val="000000"/>
                 <w:lang w:eastAsia="es-PE"/>
               </w:rPr>
-              <w:t>RF</w:t>
-            </w:r>
-            <w:r>
-              <w:rPr>
-                <w:rFonts w:ascii="Calibri" w:eastAsia="Times New Roman" w:hAnsi="Calibri" w:cs="Calibri"/>
-                <w:bCs/>
-                <w:color w:val="000000"/>
-                <w:lang w:eastAsia="es-PE"/>
-              </w:rPr>
-              <w:t>03</w:t>
+              <w:t>RF03</w:t>
             </w:r>
           </w:p>
         </w:tc>
@@ -7121,6 +7106,1810 @@
         </w:tc>
       </w:tr>
     </w:tbl>
+    <w:p>
+      <w:pPr>
+        <w:rPr>
+          <w:b/>
+          <w:sz w:val="24"/>
+          <w:szCs w:val="24"/>
+        </w:rPr>
+      </w:pPr>
+    </w:p>
+    <w:p>
+      <w:pPr>
+        <w:rPr>
+          <w:b/>
+          <w:sz w:val="24"/>
+          <w:szCs w:val="24"/>
+        </w:rPr>
+      </w:pPr>
+      <w:r>
+        <w:rPr>
+          <w:b/>
+          <w:sz w:val="24"/>
+          <w:szCs w:val="24"/>
+        </w:rPr>
+        <w:br w:type="page"/>
+      </w:r>
+    </w:p>
+    <w:p>
+      <w:pPr>
+        <w:rPr>
+          <w:bCs/>
+          <w:sz w:val="24"/>
+          <w:szCs w:val="24"/>
+        </w:rPr>
+      </w:pPr>
+      <w:r>
+        <w:rPr>
+          <w:b/>
+          <w:sz w:val="24"/>
+          <w:szCs w:val="24"/>
+        </w:rPr>
+        <w:lastRenderedPageBreak/>
+        <w:t>Issues del Repositorio 'proyecto-si8811a-2024-ii-u2-api-y-funciones-anahua'</w:t>
+      </w:r>
+    </w:p>
+    <w:p>
+      <w:pPr>
+        <w:pStyle w:val="Ttulo"/>
+        <w:rPr>
+          <w:rFonts w:asciiTheme="minorHAnsi" w:hAnsiTheme="minorHAnsi" w:cstheme="minorHAnsi"/>
+          <w:sz w:val="22"/>
+          <w:szCs w:val="22"/>
+        </w:rPr>
+      </w:pPr>
+      <w:proofErr w:type="spellStart"/>
+      <w:r>
+        <w:rPr>
+          <w:rFonts w:asciiTheme="minorHAnsi" w:hAnsiTheme="minorHAnsi" w:cstheme="minorHAnsi"/>
+          <w:sz w:val="22"/>
+          <w:szCs w:val="22"/>
+        </w:rPr>
+        <w:t>Tabla</w:t>
+      </w:r>
+      <w:proofErr w:type="spellEnd"/>
+      <w:r>
+        <w:rPr>
+          <w:rFonts w:asciiTheme="minorHAnsi" w:hAnsiTheme="minorHAnsi" w:cstheme="minorHAnsi"/>
+          <w:sz w:val="22"/>
+          <w:szCs w:val="22"/>
+        </w:rPr>
+        <w:t xml:space="preserve"> 1: Issues del </w:t>
+      </w:r>
+      <w:proofErr w:type="spellStart"/>
+      <w:proofErr w:type="gramStart"/>
+      <w:r>
+        <w:rPr>
+          <w:rFonts w:asciiTheme="minorHAnsi" w:hAnsiTheme="minorHAnsi" w:cstheme="minorHAnsi"/>
+          <w:sz w:val="22"/>
+          <w:szCs w:val="22"/>
+        </w:rPr>
+        <w:t>repositorio</w:t>
+      </w:r>
+      <w:proofErr w:type="spellEnd"/>
+      <w:proofErr w:type="gramEnd"/>
+    </w:p>
+    <w:p>
+      <w:pPr>
+        <w:rPr>
+          <w:lang w:val="en-US"/>
+        </w:rPr>
+      </w:pPr>
+    </w:p>
+    <w:tbl>
+      <w:tblPr>
+        <w:tblStyle w:val="Tablaconcuadrcula"/>
+        <w:tblW w:w="0" w:type="auto"/>
+        <w:tblInd w:w="0" w:type="dxa"/>
+        <w:tblLook w:val="04A0" w:firstRow="1" w:lastRow="0" w:firstColumn="1" w:lastColumn="0" w:noHBand="0" w:noVBand="1"/>
+      </w:tblPr>
+      <w:tblGrid>
+        <w:gridCol w:w="1360"/>
+        <w:gridCol w:w="1927"/>
+        <w:gridCol w:w="1298"/>
+        <w:gridCol w:w="1470"/>
+        <w:gridCol w:w="2439"/>
+      </w:tblGrid>
+      <w:tr>
+        <w:tc>
+          <w:tcPr>
+            <w:tcW w:w="1728" w:type="dxa"/>
+            <w:tcBorders>
+              <w:top w:val="single" w:sz="4" w:space="0" w:color="auto"/>
+              <w:left w:val="single" w:sz="4" w:space="0" w:color="auto"/>
+              <w:bottom w:val="single" w:sz="4" w:space="0" w:color="auto"/>
+              <w:right w:val="single" w:sz="4" w:space="0" w:color="auto"/>
+            </w:tcBorders>
+            <w:hideMark/>
+          </w:tcPr>
+          <w:p>
+            <w:pPr>
+              <w:rPr>
+                <w:rFonts w:cstheme="minorHAnsi"/>
+              </w:rPr>
+            </w:pPr>
+            <w:proofErr w:type="spellStart"/>
+            <w:r>
+              <w:rPr>
+                <w:rFonts w:cstheme="minorHAnsi"/>
+              </w:rPr>
+              <w:t>Número</w:t>
+            </w:r>
+            <w:proofErr w:type="spellEnd"/>
+          </w:p>
+        </w:tc>
+        <w:tc>
+          <w:tcPr>
+            <w:tcW w:w="1728" w:type="dxa"/>
+            <w:tcBorders>
+              <w:top w:val="single" w:sz="4" w:space="0" w:color="auto"/>
+              <w:left w:val="single" w:sz="4" w:space="0" w:color="auto"/>
+              <w:bottom w:val="single" w:sz="4" w:space="0" w:color="auto"/>
+              <w:right w:val="single" w:sz="4" w:space="0" w:color="auto"/>
+            </w:tcBorders>
+            <w:hideMark/>
+          </w:tcPr>
+          <w:p>
+            <w:pPr>
+              <w:rPr>
+                <w:rFonts w:cstheme="minorHAnsi"/>
+              </w:rPr>
+            </w:pPr>
+            <w:proofErr w:type="spellStart"/>
+            <w:r>
+              <w:rPr>
+                <w:rFonts w:cstheme="minorHAnsi"/>
+              </w:rPr>
+              <w:t>Título</w:t>
+            </w:r>
+            <w:proofErr w:type="spellEnd"/>
+          </w:p>
+        </w:tc>
+        <w:tc>
+          <w:tcPr>
+            <w:tcW w:w="1728" w:type="dxa"/>
+            <w:tcBorders>
+              <w:top w:val="single" w:sz="4" w:space="0" w:color="auto"/>
+              <w:left w:val="single" w:sz="4" w:space="0" w:color="auto"/>
+              <w:bottom w:val="single" w:sz="4" w:space="0" w:color="auto"/>
+              <w:right w:val="single" w:sz="4" w:space="0" w:color="auto"/>
+            </w:tcBorders>
+            <w:hideMark/>
+          </w:tcPr>
+          <w:p>
+            <w:pPr>
+              <w:rPr>
+                <w:rFonts w:cstheme="minorHAnsi"/>
+              </w:rPr>
+            </w:pPr>
+            <w:r>
+              <w:rPr>
+                <w:rFonts w:cstheme="minorHAnsi"/>
+              </w:rPr>
+              <w:t>Estado</w:t>
+            </w:r>
+          </w:p>
+        </w:tc>
+        <w:tc>
+          <w:tcPr>
+            <w:tcW w:w="1728" w:type="dxa"/>
+            <w:tcBorders>
+              <w:top w:val="single" w:sz="4" w:space="0" w:color="auto"/>
+              <w:left w:val="single" w:sz="4" w:space="0" w:color="auto"/>
+              <w:bottom w:val="single" w:sz="4" w:space="0" w:color="auto"/>
+              <w:right w:val="single" w:sz="4" w:space="0" w:color="auto"/>
+            </w:tcBorders>
+            <w:hideMark/>
+          </w:tcPr>
+          <w:p>
+            <w:pPr>
+              <w:rPr>
+                <w:rFonts w:cstheme="minorHAnsi"/>
+              </w:rPr>
+            </w:pPr>
+            <w:proofErr w:type="spellStart"/>
+            <w:r>
+              <w:rPr>
+                <w:rFonts w:cstheme="minorHAnsi"/>
+              </w:rPr>
+              <w:t>Creado</w:t>
+            </w:r>
+            <w:proofErr w:type="spellEnd"/>
+            <w:r>
+              <w:rPr>
+                <w:rFonts w:cstheme="minorHAnsi"/>
+              </w:rPr>
+              <w:t xml:space="preserve"> </w:t>
+            </w:r>
+            <w:proofErr w:type="spellStart"/>
+            <w:r>
+              <w:rPr>
+                <w:rFonts w:cstheme="minorHAnsi"/>
+              </w:rPr>
+              <w:t>por</w:t>
+            </w:r>
+            <w:proofErr w:type="spellEnd"/>
+          </w:p>
+        </w:tc>
+        <w:tc>
+          <w:tcPr>
+            <w:tcW w:w="1728" w:type="dxa"/>
+            <w:tcBorders>
+              <w:top w:val="single" w:sz="4" w:space="0" w:color="auto"/>
+              <w:left w:val="single" w:sz="4" w:space="0" w:color="auto"/>
+              <w:bottom w:val="single" w:sz="4" w:space="0" w:color="auto"/>
+              <w:right w:val="single" w:sz="4" w:space="0" w:color="auto"/>
+            </w:tcBorders>
+            <w:hideMark/>
+          </w:tcPr>
+          <w:p>
+            <w:pPr>
+              <w:rPr>
+                <w:rFonts w:cstheme="minorHAnsi"/>
+              </w:rPr>
+            </w:pPr>
+            <w:r>
+              <w:rPr>
+                <w:rFonts w:cstheme="minorHAnsi"/>
+              </w:rPr>
+              <w:t>URL</w:t>
+            </w:r>
+          </w:p>
+        </w:tc>
+      </w:tr>
+      <w:tr>
+        <w:tc>
+          <w:tcPr>
+            <w:tcW w:w="1728" w:type="dxa"/>
+            <w:tcBorders>
+              <w:top w:val="single" w:sz="4" w:space="0" w:color="auto"/>
+              <w:left w:val="single" w:sz="4" w:space="0" w:color="auto"/>
+              <w:bottom w:val="single" w:sz="4" w:space="0" w:color="auto"/>
+              <w:right w:val="single" w:sz="4" w:space="0" w:color="auto"/>
+            </w:tcBorders>
+            <w:hideMark/>
+          </w:tcPr>
+          <w:p>
+            <w:pPr>
+              <w:rPr>
+                <w:rFonts w:cstheme="minorHAnsi"/>
+              </w:rPr>
+            </w:pPr>
+            <w:r>
+              <w:rPr>
+                <w:rFonts w:cstheme="minorHAnsi"/>
+              </w:rPr>
+              <w:t>#10</w:t>
+            </w:r>
+          </w:p>
+        </w:tc>
+        <w:tc>
+          <w:tcPr>
+            <w:tcW w:w="1728" w:type="dxa"/>
+            <w:tcBorders>
+              <w:top w:val="single" w:sz="4" w:space="0" w:color="auto"/>
+              <w:left w:val="single" w:sz="4" w:space="0" w:color="auto"/>
+              <w:bottom w:val="single" w:sz="4" w:space="0" w:color="auto"/>
+              <w:right w:val="single" w:sz="4" w:space="0" w:color="auto"/>
+            </w:tcBorders>
+            <w:hideMark/>
+          </w:tcPr>
+          <w:p>
+            <w:pPr>
+              <w:rPr>
+                <w:rFonts w:cstheme="minorHAnsi"/>
+              </w:rPr>
+            </w:pPr>
+            <w:proofErr w:type="spellStart"/>
+            <w:r>
+              <w:rPr>
+                <w:rFonts w:cstheme="minorHAnsi"/>
+              </w:rPr>
+              <w:t>Automatizar</w:t>
+            </w:r>
+            <w:proofErr w:type="spellEnd"/>
+            <w:r>
+              <w:rPr>
+                <w:rFonts w:cstheme="minorHAnsi"/>
+              </w:rPr>
+              <w:t xml:space="preserve"> </w:t>
+            </w:r>
+            <w:proofErr w:type="spellStart"/>
+            <w:r>
+              <w:rPr>
+                <w:rFonts w:cstheme="minorHAnsi"/>
+              </w:rPr>
+              <w:t>pruebas</w:t>
+            </w:r>
+            <w:proofErr w:type="spellEnd"/>
+            <w:r>
+              <w:rPr>
+                <w:rFonts w:cstheme="minorHAnsi"/>
+              </w:rPr>
+              <w:t xml:space="preserve"> </w:t>
+            </w:r>
+            <w:proofErr w:type="spellStart"/>
+            <w:r>
+              <w:rPr>
+                <w:rFonts w:cstheme="minorHAnsi"/>
+              </w:rPr>
+              <w:t>unitarias</w:t>
+            </w:r>
+            <w:proofErr w:type="spellEnd"/>
+            <w:r>
+              <w:rPr>
+                <w:rFonts w:cstheme="minorHAnsi"/>
+              </w:rPr>
+              <w:t xml:space="preserve"> del </w:t>
+            </w:r>
+            <w:proofErr w:type="spellStart"/>
+            <w:r>
+              <w:rPr>
+                <w:rFonts w:cstheme="minorHAnsi"/>
+              </w:rPr>
+              <w:t>componente</w:t>
+            </w:r>
+            <w:proofErr w:type="spellEnd"/>
+          </w:p>
+        </w:tc>
+        <w:tc>
+          <w:tcPr>
+            <w:tcW w:w="1728" w:type="dxa"/>
+            <w:tcBorders>
+              <w:top w:val="single" w:sz="4" w:space="0" w:color="auto"/>
+              <w:left w:val="single" w:sz="4" w:space="0" w:color="auto"/>
+              <w:bottom w:val="single" w:sz="4" w:space="0" w:color="auto"/>
+              <w:right w:val="single" w:sz="4" w:space="0" w:color="auto"/>
+            </w:tcBorders>
+            <w:hideMark/>
+          </w:tcPr>
+          <w:p>
+            <w:pPr>
+              <w:rPr>
+                <w:rFonts w:cstheme="minorHAnsi"/>
+              </w:rPr>
+            </w:pPr>
+            <w:r>
+              <w:rPr>
+                <w:rFonts w:cstheme="minorHAnsi"/>
+              </w:rPr>
+              <w:t>closed</w:t>
+            </w:r>
+          </w:p>
+        </w:tc>
+        <w:tc>
+          <w:tcPr>
+            <w:tcW w:w="1728" w:type="dxa"/>
+            <w:tcBorders>
+              <w:top w:val="single" w:sz="4" w:space="0" w:color="auto"/>
+              <w:left w:val="single" w:sz="4" w:space="0" w:color="auto"/>
+              <w:bottom w:val="single" w:sz="4" w:space="0" w:color="auto"/>
+              <w:right w:val="single" w:sz="4" w:space="0" w:color="auto"/>
+            </w:tcBorders>
+            <w:hideMark/>
+          </w:tcPr>
+          <w:p>
+            <w:pPr>
+              <w:rPr>
+                <w:rFonts w:cstheme="minorHAnsi"/>
+              </w:rPr>
+            </w:pPr>
+            <w:proofErr w:type="spellStart"/>
+            <w:r>
+              <w:rPr>
+                <w:rFonts w:cstheme="minorHAnsi"/>
+              </w:rPr>
+              <w:t>MAYnerAC</w:t>
+            </w:r>
+            <w:proofErr w:type="spellEnd"/>
+          </w:p>
+        </w:tc>
+        <w:tc>
+          <w:tcPr>
+            <w:tcW w:w="1728" w:type="dxa"/>
+            <w:tcBorders>
+              <w:top w:val="single" w:sz="4" w:space="0" w:color="auto"/>
+              <w:left w:val="single" w:sz="4" w:space="0" w:color="auto"/>
+              <w:bottom w:val="single" w:sz="4" w:space="0" w:color="auto"/>
+              <w:right w:val="single" w:sz="4" w:space="0" w:color="auto"/>
+            </w:tcBorders>
+            <w:hideMark/>
+          </w:tcPr>
+          <w:p>
+            <w:pPr>
+              <w:rPr>
+                <w:rFonts w:cstheme="minorHAnsi"/>
+              </w:rPr>
+            </w:pPr>
+            <w:r>
+              <w:rPr>
+                <w:rFonts w:cstheme="minorHAnsi"/>
+              </w:rPr>
+              <w:t>https://github.com/UPT-FAING-EPIS/proyecto-si8811a-2024-ii-u2-api-y-funciones-anahua/issues/10</w:t>
+            </w:r>
+          </w:p>
+        </w:tc>
+      </w:tr>
+      <w:tr>
+        <w:tc>
+          <w:tcPr>
+            <w:tcW w:w="1728" w:type="dxa"/>
+            <w:tcBorders>
+              <w:top w:val="single" w:sz="4" w:space="0" w:color="auto"/>
+              <w:left w:val="single" w:sz="4" w:space="0" w:color="auto"/>
+              <w:bottom w:val="single" w:sz="4" w:space="0" w:color="auto"/>
+              <w:right w:val="single" w:sz="4" w:space="0" w:color="auto"/>
+            </w:tcBorders>
+            <w:hideMark/>
+          </w:tcPr>
+          <w:p>
+            <w:pPr>
+              <w:rPr>
+                <w:rFonts w:cstheme="minorHAnsi"/>
+              </w:rPr>
+            </w:pPr>
+            <w:r>
+              <w:rPr>
+                <w:rFonts w:cstheme="minorHAnsi"/>
+              </w:rPr>
+              <w:t>#9</w:t>
+            </w:r>
+          </w:p>
+        </w:tc>
+        <w:tc>
+          <w:tcPr>
+            <w:tcW w:w="1728" w:type="dxa"/>
+            <w:tcBorders>
+              <w:top w:val="single" w:sz="4" w:space="0" w:color="auto"/>
+              <w:left w:val="single" w:sz="4" w:space="0" w:color="auto"/>
+              <w:bottom w:val="single" w:sz="4" w:space="0" w:color="auto"/>
+              <w:right w:val="single" w:sz="4" w:space="0" w:color="auto"/>
+            </w:tcBorders>
+            <w:hideMark/>
+          </w:tcPr>
+          <w:p>
+            <w:pPr>
+              <w:rPr>
+                <w:rFonts w:cstheme="minorHAnsi"/>
+              </w:rPr>
+            </w:pPr>
+            <w:proofErr w:type="spellStart"/>
+            <w:r>
+              <w:rPr>
+                <w:rFonts w:cstheme="minorHAnsi"/>
+              </w:rPr>
+              <w:t>Realizar</w:t>
+            </w:r>
+            <w:proofErr w:type="spellEnd"/>
+            <w:r>
+              <w:rPr>
+                <w:rFonts w:cstheme="minorHAnsi"/>
+              </w:rPr>
+              <w:t xml:space="preserve"> la </w:t>
+            </w:r>
+            <w:proofErr w:type="spellStart"/>
+            <w:r>
+              <w:rPr>
+                <w:rFonts w:cstheme="minorHAnsi"/>
+              </w:rPr>
+              <w:t>ejecucion</w:t>
+            </w:r>
+            <w:proofErr w:type="spellEnd"/>
+            <w:r>
+              <w:rPr>
+                <w:rFonts w:cstheme="minorHAnsi"/>
+              </w:rPr>
+              <w:t xml:space="preserve"> de </w:t>
+            </w:r>
+            <w:proofErr w:type="spellStart"/>
+            <w:r>
+              <w:rPr>
+                <w:rFonts w:cstheme="minorHAnsi"/>
+              </w:rPr>
+              <w:t>pruebas</w:t>
+            </w:r>
+            <w:proofErr w:type="spellEnd"/>
+            <w:r>
+              <w:rPr>
+                <w:rFonts w:cstheme="minorHAnsi"/>
+              </w:rPr>
+              <w:t xml:space="preserve"> </w:t>
+            </w:r>
+            <w:proofErr w:type="spellStart"/>
+            <w:r>
+              <w:rPr>
+                <w:rFonts w:cstheme="minorHAnsi"/>
+              </w:rPr>
+              <w:t>unitarias</w:t>
+            </w:r>
+            <w:proofErr w:type="spellEnd"/>
+            <w:r>
+              <w:rPr>
+                <w:rFonts w:cstheme="minorHAnsi"/>
+              </w:rPr>
+              <w:t xml:space="preserve"> del </w:t>
+            </w:r>
+            <w:proofErr w:type="spellStart"/>
+            <w:r>
+              <w:rPr>
+                <w:rFonts w:cstheme="minorHAnsi"/>
+              </w:rPr>
+              <w:t>componente</w:t>
+            </w:r>
+            <w:proofErr w:type="spellEnd"/>
+          </w:p>
+        </w:tc>
+        <w:tc>
+          <w:tcPr>
+            <w:tcW w:w="1728" w:type="dxa"/>
+            <w:tcBorders>
+              <w:top w:val="single" w:sz="4" w:space="0" w:color="auto"/>
+              <w:left w:val="single" w:sz="4" w:space="0" w:color="auto"/>
+              <w:bottom w:val="single" w:sz="4" w:space="0" w:color="auto"/>
+              <w:right w:val="single" w:sz="4" w:space="0" w:color="auto"/>
+            </w:tcBorders>
+            <w:hideMark/>
+          </w:tcPr>
+          <w:p>
+            <w:pPr>
+              <w:rPr>
+                <w:rFonts w:cstheme="minorHAnsi"/>
+              </w:rPr>
+            </w:pPr>
+            <w:r>
+              <w:rPr>
+                <w:rFonts w:cstheme="minorHAnsi"/>
+              </w:rPr>
+              <w:t>closed</w:t>
+            </w:r>
+          </w:p>
+        </w:tc>
+        <w:tc>
+          <w:tcPr>
+            <w:tcW w:w="1728" w:type="dxa"/>
+            <w:tcBorders>
+              <w:top w:val="single" w:sz="4" w:space="0" w:color="auto"/>
+              <w:left w:val="single" w:sz="4" w:space="0" w:color="auto"/>
+              <w:bottom w:val="single" w:sz="4" w:space="0" w:color="auto"/>
+              <w:right w:val="single" w:sz="4" w:space="0" w:color="auto"/>
+            </w:tcBorders>
+            <w:hideMark/>
+          </w:tcPr>
+          <w:p>
+            <w:pPr>
+              <w:rPr>
+                <w:rFonts w:cstheme="minorHAnsi"/>
+              </w:rPr>
+            </w:pPr>
+            <w:proofErr w:type="spellStart"/>
+            <w:r>
+              <w:rPr>
+                <w:rFonts w:cstheme="minorHAnsi"/>
+              </w:rPr>
+              <w:t>MAYnerAC</w:t>
+            </w:r>
+            <w:proofErr w:type="spellEnd"/>
+          </w:p>
+        </w:tc>
+        <w:tc>
+          <w:tcPr>
+            <w:tcW w:w="1728" w:type="dxa"/>
+            <w:tcBorders>
+              <w:top w:val="single" w:sz="4" w:space="0" w:color="auto"/>
+              <w:left w:val="single" w:sz="4" w:space="0" w:color="auto"/>
+              <w:bottom w:val="single" w:sz="4" w:space="0" w:color="auto"/>
+              <w:right w:val="single" w:sz="4" w:space="0" w:color="auto"/>
+            </w:tcBorders>
+            <w:hideMark/>
+          </w:tcPr>
+          <w:p>
+            <w:pPr>
+              <w:rPr>
+                <w:rFonts w:cstheme="minorHAnsi"/>
+              </w:rPr>
+            </w:pPr>
+            <w:r>
+              <w:rPr>
+                <w:rFonts w:cstheme="minorHAnsi"/>
+              </w:rPr>
+              <w:t>https://github.com/UPT-FAING-EPIS/proyecto-si8811a-2024-ii-u2-api-y-funciones-anahua/issues/9</w:t>
+            </w:r>
+          </w:p>
+        </w:tc>
+      </w:tr>
+      <w:tr>
+        <w:tc>
+          <w:tcPr>
+            <w:tcW w:w="1728" w:type="dxa"/>
+            <w:tcBorders>
+              <w:top w:val="single" w:sz="4" w:space="0" w:color="auto"/>
+              <w:left w:val="single" w:sz="4" w:space="0" w:color="auto"/>
+              <w:bottom w:val="single" w:sz="4" w:space="0" w:color="auto"/>
+              <w:right w:val="single" w:sz="4" w:space="0" w:color="auto"/>
+            </w:tcBorders>
+            <w:hideMark/>
+          </w:tcPr>
+          <w:p>
+            <w:pPr>
+              <w:rPr>
+                <w:rFonts w:cstheme="minorHAnsi"/>
+              </w:rPr>
+            </w:pPr>
+            <w:r>
+              <w:rPr>
+                <w:rFonts w:cstheme="minorHAnsi"/>
+              </w:rPr>
+              <w:t>#8</w:t>
+            </w:r>
+          </w:p>
+        </w:tc>
+        <w:tc>
+          <w:tcPr>
+            <w:tcW w:w="1728" w:type="dxa"/>
+            <w:tcBorders>
+              <w:top w:val="single" w:sz="4" w:space="0" w:color="auto"/>
+              <w:left w:val="single" w:sz="4" w:space="0" w:color="auto"/>
+              <w:bottom w:val="single" w:sz="4" w:space="0" w:color="auto"/>
+              <w:right w:val="single" w:sz="4" w:space="0" w:color="auto"/>
+            </w:tcBorders>
+            <w:hideMark/>
+          </w:tcPr>
+          <w:p>
+            <w:pPr>
+              <w:rPr>
+                <w:rFonts w:cstheme="minorHAnsi"/>
+              </w:rPr>
+            </w:pPr>
+            <w:proofErr w:type="spellStart"/>
+            <w:r>
+              <w:rPr>
+                <w:rFonts w:cstheme="minorHAnsi"/>
+              </w:rPr>
+              <w:t>Automatizar</w:t>
+            </w:r>
+            <w:proofErr w:type="spellEnd"/>
+            <w:r>
+              <w:rPr>
+                <w:rFonts w:cstheme="minorHAnsi"/>
+              </w:rPr>
+              <w:t xml:space="preserve"> para </w:t>
+            </w:r>
+            <w:proofErr w:type="spellStart"/>
+            <w:r>
+              <w:rPr>
+                <w:rFonts w:cstheme="minorHAnsi"/>
+              </w:rPr>
+              <w:t>Integración</w:t>
+            </w:r>
+            <w:proofErr w:type="spellEnd"/>
+            <w:r>
+              <w:rPr>
+                <w:rFonts w:cstheme="minorHAnsi"/>
+              </w:rPr>
+              <w:t xml:space="preserve"> Continua del </w:t>
+            </w:r>
+            <w:proofErr w:type="spellStart"/>
+            <w:r>
+              <w:rPr>
+                <w:rFonts w:cstheme="minorHAnsi"/>
+              </w:rPr>
+              <w:t>componente</w:t>
+            </w:r>
+            <w:proofErr w:type="spellEnd"/>
+          </w:p>
+        </w:tc>
+        <w:tc>
+          <w:tcPr>
+            <w:tcW w:w="1728" w:type="dxa"/>
+            <w:tcBorders>
+              <w:top w:val="single" w:sz="4" w:space="0" w:color="auto"/>
+              <w:left w:val="single" w:sz="4" w:space="0" w:color="auto"/>
+              <w:bottom w:val="single" w:sz="4" w:space="0" w:color="auto"/>
+              <w:right w:val="single" w:sz="4" w:space="0" w:color="auto"/>
+            </w:tcBorders>
+            <w:hideMark/>
+          </w:tcPr>
+          <w:p>
+            <w:pPr>
+              <w:rPr>
+                <w:rFonts w:cstheme="minorHAnsi"/>
+              </w:rPr>
+            </w:pPr>
+            <w:r>
+              <w:rPr>
+                <w:rFonts w:cstheme="minorHAnsi"/>
+              </w:rPr>
+              <w:t>closed</w:t>
+            </w:r>
+          </w:p>
+        </w:tc>
+        <w:tc>
+          <w:tcPr>
+            <w:tcW w:w="1728" w:type="dxa"/>
+            <w:tcBorders>
+              <w:top w:val="single" w:sz="4" w:space="0" w:color="auto"/>
+              <w:left w:val="single" w:sz="4" w:space="0" w:color="auto"/>
+              <w:bottom w:val="single" w:sz="4" w:space="0" w:color="auto"/>
+              <w:right w:val="single" w:sz="4" w:space="0" w:color="auto"/>
+            </w:tcBorders>
+            <w:hideMark/>
+          </w:tcPr>
+          <w:p>
+            <w:pPr>
+              <w:rPr>
+                <w:rFonts w:cstheme="minorHAnsi"/>
+              </w:rPr>
+            </w:pPr>
+            <w:proofErr w:type="spellStart"/>
+            <w:r>
+              <w:rPr>
+                <w:rFonts w:cstheme="minorHAnsi"/>
+              </w:rPr>
+              <w:t>MAYnerAC</w:t>
+            </w:r>
+            <w:proofErr w:type="spellEnd"/>
+          </w:p>
+        </w:tc>
+        <w:tc>
+          <w:tcPr>
+            <w:tcW w:w="1728" w:type="dxa"/>
+            <w:tcBorders>
+              <w:top w:val="single" w:sz="4" w:space="0" w:color="auto"/>
+              <w:left w:val="single" w:sz="4" w:space="0" w:color="auto"/>
+              <w:bottom w:val="single" w:sz="4" w:space="0" w:color="auto"/>
+              <w:right w:val="single" w:sz="4" w:space="0" w:color="auto"/>
+            </w:tcBorders>
+            <w:hideMark/>
+          </w:tcPr>
+          <w:p>
+            <w:pPr>
+              <w:rPr>
+                <w:rFonts w:cstheme="minorHAnsi"/>
+              </w:rPr>
+            </w:pPr>
+            <w:r>
+              <w:rPr>
+                <w:rFonts w:cstheme="minorHAnsi"/>
+              </w:rPr>
+              <w:t>https://github.com/UPT-FAING-EPIS/proyecto-si8811a-2024-ii-u2-api-y-funciones-anahua/issues/8</w:t>
+            </w:r>
+          </w:p>
+        </w:tc>
+      </w:tr>
+      <w:tr>
+        <w:tc>
+          <w:tcPr>
+            <w:tcW w:w="1728" w:type="dxa"/>
+            <w:tcBorders>
+              <w:top w:val="single" w:sz="4" w:space="0" w:color="auto"/>
+              <w:left w:val="single" w:sz="4" w:space="0" w:color="auto"/>
+              <w:bottom w:val="single" w:sz="4" w:space="0" w:color="auto"/>
+              <w:right w:val="single" w:sz="4" w:space="0" w:color="auto"/>
+            </w:tcBorders>
+            <w:hideMark/>
+          </w:tcPr>
+          <w:p>
+            <w:pPr>
+              <w:rPr>
+                <w:rFonts w:cstheme="minorHAnsi"/>
+              </w:rPr>
+            </w:pPr>
+            <w:r>
+              <w:rPr>
+                <w:rFonts w:cstheme="minorHAnsi"/>
+              </w:rPr>
+              <w:t>#7</w:t>
+            </w:r>
+          </w:p>
+        </w:tc>
+        <w:tc>
+          <w:tcPr>
+            <w:tcW w:w="1728" w:type="dxa"/>
+            <w:tcBorders>
+              <w:top w:val="single" w:sz="4" w:space="0" w:color="auto"/>
+              <w:left w:val="single" w:sz="4" w:space="0" w:color="auto"/>
+              <w:bottom w:val="single" w:sz="4" w:space="0" w:color="auto"/>
+              <w:right w:val="single" w:sz="4" w:space="0" w:color="auto"/>
+            </w:tcBorders>
+            <w:hideMark/>
+          </w:tcPr>
+          <w:p>
+            <w:pPr>
+              <w:rPr>
+                <w:rFonts w:cstheme="minorHAnsi"/>
+              </w:rPr>
+            </w:pPr>
+            <w:proofErr w:type="spellStart"/>
+            <w:r>
+              <w:rPr>
+                <w:rFonts w:cstheme="minorHAnsi"/>
+              </w:rPr>
+              <w:t>Refactorizar</w:t>
+            </w:r>
+            <w:proofErr w:type="spellEnd"/>
+            <w:r>
+              <w:rPr>
+                <w:rFonts w:cstheme="minorHAnsi"/>
+              </w:rPr>
+              <w:t xml:space="preserve"> de </w:t>
+            </w:r>
+            <w:proofErr w:type="spellStart"/>
+            <w:r>
+              <w:rPr>
+                <w:rFonts w:cstheme="minorHAnsi"/>
+              </w:rPr>
+              <w:t>Codigo</w:t>
+            </w:r>
+            <w:proofErr w:type="spellEnd"/>
+            <w:r>
+              <w:rPr>
+                <w:rFonts w:cstheme="minorHAnsi"/>
+              </w:rPr>
+              <w:t xml:space="preserve"> a </w:t>
+            </w:r>
+            <w:proofErr w:type="spellStart"/>
+            <w:r>
+              <w:rPr>
+                <w:rFonts w:cstheme="minorHAnsi"/>
+              </w:rPr>
+              <w:t>Componentes</w:t>
+            </w:r>
+            <w:proofErr w:type="spellEnd"/>
+          </w:p>
+        </w:tc>
+        <w:tc>
+          <w:tcPr>
+            <w:tcW w:w="1728" w:type="dxa"/>
+            <w:tcBorders>
+              <w:top w:val="single" w:sz="4" w:space="0" w:color="auto"/>
+              <w:left w:val="single" w:sz="4" w:space="0" w:color="auto"/>
+              <w:bottom w:val="single" w:sz="4" w:space="0" w:color="auto"/>
+              <w:right w:val="single" w:sz="4" w:space="0" w:color="auto"/>
+            </w:tcBorders>
+            <w:hideMark/>
+          </w:tcPr>
+          <w:p>
+            <w:pPr>
+              <w:rPr>
+                <w:rFonts w:cstheme="minorHAnsi"/>
+              </w:rPr>
+            </w:pPr>
+            <w:r>
+              <w:rPr>
+                <w:rFonts w:cstheme="minorHAnsi"/>
+              </w:rPr>
+              <w:t>closed</w:t>
+            </w:r>
+          </w:p>
+        </w:tc>
+        <w:tc>
+          <w:tcPr>
+            <w:tcW w:w="1728" w:type="dxa"/>
+            <w:tcBorders>
+              <w:top w:val="single" w:sz="4" w:space="0" w:color="auto"/>
+              <w:left w:val="single" w:sz="4" w:space="0" w:color="auto"/>
+              <w:bottom w:val="single" w:sz="4" w:space="0" w:color="auto"/>
+              <w:right w:val="single" w:sz="4" w:space="0" w:color="auto"/>
+            </w:tcBorders>
+            <w:hideMark/>
+          </w:tcPr>
+          <w:p>
+            <w:pPr>
+              <w:rPr>
+                <w:rFonts w:cstheme="minorHAnsi"/>
+              </w:rPr>
+            </w:pPr>
+            <w:proofErr w:type="spellStart"/>
+            <w:r>
+              <w:rPr>
+                <w:rFonts w:cstheme="minorHAnsi"/>
+              </w:rPr>
+              <w:t>MAYnerAC</w:t>
+            </w:r>
+            <w:proofErr w:type="spellEnd"/>
+          </w:p>
+        </w:tc>
+        <w:tc>
+          <w:tcPr>
+            <w:tcW w:w="1728" w:type="dxa"/>
+            <w:tcBorders>
+              <w:top w:val="single" w:sz="4" w:space="0" w:color="auto"/>
+              <w:left w:val="single" w:sz="4" w:space="0" w:color="auto"/>
+              <w:bottom w:val="single" w:sz="4" w:space="0" w:color="auto"/>
+              <w:right w:val="single" w:sz="4" w:space="0" w:color="auto"/>
+            </w:tcBorders>
+            <w:hideMark/>
+          </w:tcPr>
+          <w:p>
+            <w:pPr>
+              <w:rPr>
+                <w:rFonts w:cstheme="minorHAnsi"/>
+              </w:rPr>
+            </w:pPr>
+            <w:r>
+              <w:rPr>
+                <w:rFonts w:cstheme="minorHAnsi"/>
+              </w:rPr>
+              <w:t>https://github.com/UPT-FAING-EPIS/proyecto-si8811a-2024-ii-u2-api-y-funciones-anahua/issues/7</w:t>
+            </w:r>
+          </w:p>
+        </w:tc>
+      </w:tr>
+      <w:tr>
+        <w:tc>
+          <w:tcPr>
+            <w:tcW w:w="1728" w:type="dxa"/>
+            <w:tcBorders>
+              <w:top w:val="single" w:sz="4" w:space="0" w:color="auto"/>
+              <w:left w:val="single" w:sz="4" w:space="0" w:color="auto"/>
+              <w:bottom w:val="single" w:sz="4" w:space="0" w:color="auto"/>
+              <w:right w:val="single" w:sz="4" w:space="0" w:color="auto"/>
+            </w:tcBorders>
+            <w:hideMark/>
+          </w:tcPr>
+          <w:p>
+            <w:pPr>
+              <w:rPr>
+                <w:rFonts w:cstheme="minorHAnsi"/>
+              </w:rPr>
+            </w:pPr>
+            <w:r>
+              <w:rPr>
+                <w:rFonts w:cstheme="minorHAnsi"/>
+              </w:rPr>
+              <w:t>#6</w:t>
+            </w:r>
+          </w:p>
+        </w:tc>
+        <w:tc>
+          <w:tcPr>
+            <w:tcW w:w="1728" w:type="dxa"/>
+            <w:tcBorders>
+              <w:top w:val="single" w:sz="4" w:space="0" w:color="auto"/>
+              <w:left w:val="single" w:sz="4" w:space="0" w:color="auto"/>
+              <w:bottom w:val="single" w:sz="4" w:space="0" w:color="auto"/>
+              <w:right w:val="single" w:sz="4" w:space="0" w:color="auto"/>
+            </w:tcBorders>
+            <w:hideMark/>
+          </w:tcPr>
+          <w:p>
+            <w:pPr>
+              <w:rPr>
+                <w:rFonts w:cstheme="minorHAnsi"/>
+              </w:rPr>
+            </w:pPr>
+            <w:r>
+              <w:rPr>
+                <w:rFonts w:cstheme="minorHAnsi"/>
+              </w:rPr>
+              <w:t>FD06-EPIS-PropuestaProyecto</w:t>
+            </w:r>
+          </w:p>
+        </w:tc>
+        <w:tc>
+          <w:tcPr>
+            <w:tcW w:w="1728" w:type="dxa"/>
+            <w:tcBorders>
+              <w:top w:val="single" w:sz="4" w:space="0" w:color="auto"/>
+              <w:left w:val="single" w:sz="4" w:space="0" w:color="auto"/>
+              <w:bottom w:val="single" w:sz="4" w:space="0" w:color="auto"/>
+              <w:right w:val="single" w:sz="4" w:space="0" w:color="auto"/>
+            </w:tcBorders>
+            <w:hideMark/>
+          </w:tcPr>
+          <w:p>
+            <w:pPr>
+              <w:rPr>
+                <w:rFonts w:cstheme="minorHAnsi"/>
+              </w:rPr>
+            </w:pPr>
+            <w:r>
+              <w:rPr>
+                <w:rFonts w:cstheme="minorHAnsi"/>
+              </w:rPr>
+              <w:t>closed</w:t>
+            </w:r>
+          </w:p>
+        </w:tc>
+        <w:tc>
+          <w:tcPr>
+            <w:tcW w:w="1728" w:type="dxa"/>
+            <w:tcBorders>
+              <w:top w:val="single" w:sz="4" w:space="0" w:color="auto"/>
+              <w:left w:val="single" w:sz="4" w:space="0" w:color="auto"/>
+              <w:bottom w:val="single" w:sz="4" w:space="0" w:color="auto"/>
+              <w:right w:val="single" w:sz="4" w:space="0" w:color="auto"/>
+            </w:tcBorders>
+            <w:hideMark/>
+          </w:tcPr>
+          <w:p>
+            <w:pPr>
+              <w:rPr>
+                <w:rFonts w:cstheme="minorHAnsi"/>
+              </w:rPr>
+            </w:pPr>
+            <w:proofErr w:type="spellStart"/>
+            <w:r>
+              <w:rPr>
+                <w:rFonts w:cstheme="minorHAnsi"/>
+              </w:rPr>
+              <w:t>MAYnerAC</w:t>
+            </w:r>
+            <w:proofErr w:type="spellEnd"/>
+          </w:p>
+        </w:tc>
+        <w:tc>
+          <w:tcPr>
+            <w:tcW w:w="1728" w:type="dxa"/>
+            <w:tcBorders>
+              <w:top w:val="single" w:sz="4" w:space="0" w:color="auto"/>
+              <w:left w:val="single" w:sz="4" w:space="0" w:color="auto"/>
+              <w:bottom w:val="single" w:sz="4" w:space="0" w:color="auto"/>
+              <w:right w:val="single" w:sz="4" w:space="0" w:color="auto"/>
+            </w:tcBorders>
+            <w:hideMark/>
+          </w:tcPr>
+          <w:p>
+            <w:pPr>
+              <w:rPr>
+                <w:rFonts w:cstheme="minorHAnsi"/>
+              </w:rPr>
+            </w:pPr>
+            <w:r>
+              <w:rPr>
+                <w:rFonts w:cstheme="minorHAnsi"/>
+              </w:rPr>
+              <w:t>https://github.com/UPT-FAING-EPIS/proyecto-si8811a-2024-ii-u2-api-y-funciones-anahua/issues/6</w:t>
+            </w:r>
+          </w:p>
+        </w:tc>
+      </w:tr>
+      <w:tr>
+        <w:tc>
+          <w:tcPr>
+            <w:tcW w:w="1728" w:type="dxa"/>
+            <w:tcBorders>
+              <w:top w:val="single" w:sz="4" w:space="0" w:color="auto"/>
+              <w:left w:val="single" w:sz="4" w:space="0" w:color="auto"/>
+              <w:bottom w:val="single" w:sz="4" w:space="0" w:color="auto"/>
+              <w:right w:val="single" w:sz="4" w:space="0" w:color="auto"/>
+            </w:tcBorders>
+            <w:hideMark/>
+          </w:tcPr>
+          <w:p>
+            <w:pPr>
+              <w:rPr>
+                <w:rFonts w:cstheme="minorHAnsi"/>
+              </w:rPr>
+            </w:pPr>
+            <w:r>
+              <w:rPr>
+                <w:rFonts w:cstheme="minorHAnsi"/>
+              </w:rPr>
+              <w:t>#5</w:t>
+            </w:r>
+          </w:p>
+        </w:tc>
+        <w:tc>
+          <w:tcPr>
+            <w:tcW w:w="1728" w:type="dxa"/>
+            <w:tcBorders>
+              <w:top w:val="single" w:sz="4" w:space="0" w:color="auto"/>
+              <w:left w:val="single" w:sz="4" w:space="0" w:color="auto"/>
+              <w:bottom w:val="single" w:sz="4" w:space="0" w:color="auto"/>
+              <w:right w:val="single" w:sz="4" w:space="0" w:color="auto"/>
+            </w:tcBorders>
+            <w:hideMark/>
+          </w:tcPr>
+          <w:p>
+            <w:pPr>
+              <w:rPr>
+                <w:rFonts w:cstheme="minorHAnsi"/>
+              </w:rPr>
+            </w:pPr>
+            <w:r>
+              <w:rPr>
+                <w:rFonts w:cstheme="minorHAnsi"/>
+              </w:rPr>
+              <w:t xml:space="preserve">Crear </w:t>
+            </w:r>
+            <w:proofErr w:type="spellStart"/>
+            <w:r>
+              <w:rPr>
+                <w:rFonts w:cstheme="minorHAnsi"/>
+              </w:rPr>
+              <w:t>el</w:t>
+            </w:r>
+            <w:proofErr w:type="spellEnd"/>
+            <w:r>
+              <w:rPr>
+                <w:rFonts w:cstheme="minorHAnsi"/>
+              </w:rPr>
+              <w:t xml:space="preserve"> Roadmap </w:t>
+            </w:r>
+            <w:proofErr w:type="spellStart"/>
+            <w:r>
+              <w:rPr>
+                <w:rFonts w:cstheme="minorHAnsi"/>
+              </w:rPr>
+              <w:t>en</w:t>
+            </w:r>
+            <w:proofErr w:type="spellEnd"/>
+            <w:r>
+              <w:rPr>
+                <w:rFonts w:cstheme="minorHAnsi"/>
+              </w:rPr>
+              <w:t xml:space="preserve"> la </w:t>
+            </w:r>
+            <w:proofErr w:type="spellStart"/>
+            <w:r>
+              <w:rPr>
+                <w:rFonts w:cstheme="minorHAnsi"/>
+              </w:rPr>
+              <w:t>sección</w:t>
+            </w:r>
+            <w:proofErr w:type="spellEnd"/>
+            <w:r>
+              <w:rPr>
+                <w:rFonts w:cstheme="minorHAnsi"/>
+              </w:rPr>
+              <w:t xml:space="preserve"> de Wiki</w:t>
+            </w:r>
+          </w:p>
+        </w:tc>
+        <w:tc>
+          <w:tcPr>
+            <w:tcW w:w="1728" w:type="dxa"/>
+            <w:tcBorders>
+              <w:top w:val="single" w:sz="4" w:space="0" w:color="auto"/>
+              <w:left w:val="single" w:sz="4" w:space="0" w:color="auto"/>
+              <w:bottom w:val="single" w:sz="4" w:space="0" w:color="auto"/>
+              <w:right w:val="single" w:sz="4" w:space="0" w:color="auto"/>
+            </w:tcBorders>
+            <w:hideMark/>
+          </w:tcPr>
+          <w:p>
+            <w:pPr>
+              <w:rPr>
+                <w:rFonts w:cstheme="minorHAnsi"/>
+              </w:rPr>
+            </w:pPr>
+            <w:r>
+              <w:rPr>
+                <w:rFonts w:cstheme="minorHAnsi"/>
+              </w:rPr>
+              <w:t>closed</w:t>
+            </w:r>
+          </w:p>
+        </w:tc>
+        <w:tc>
+          <w:tcPr>
+            <w:tcW w:w="1728" w:type="dxa"/>
+            <w:tcBorders>
+              <w:top w:val="single" w:sz="4" w:space="0" w:color="auto"/>
+              <w:left w:val="single" w:sz="4" w:space="0" w:color="auto"/>
+              <w:bottom w:val="single" w:sz="4" w:space="0" w:color="auto"/>
+              <w:right w:val="single" w:sz="4" w:space="0" w:color="auto"/>
+            </w:tcBorders>
+            <w:hideMark/>
+          </w:tcPr>
+          <w:p>
+            <w:pPr>
+              <w:rPr>
+                <w:rFonts w:cstheme="minorHAnsi"/>
+              </w:rPr>
+            </w:pPr>
+            <w:proofErr w:type="spellStart"/>
+            <w:r>
+              <w:rPr>
+                <w:rFonts w:cstheme="minorHAnsi"/>
+              </w:rPr>
+              <w:t>MAYnerAC</w:t>
+            </w:r>
+            <w:proofErr w:type="spellEnd"/>
+          </w:p>
+        </w:tc>
+        <w:tc>
+          <w:tcPr>
+            <w:tcW w:w="1728" w:type="dxa"/>
+            <w:tcBorders>
+              <w:top w:val="single" w:sz="4" w:space="0" w:color="auto"/>
+              <w:left w:val="single" w:sz="4" w:space="0" w:color="auto"/>
+              <w:bottom w:val="single" w:sz="4" w:space="0" w:color="auto"/>
+              <w:right w:val="single" w:sz="4" w:space="0" w:color="auto"/>
+            </w:tcBorders>
+            <w:hideMark/>
+          </w:tcPr>
+          <w:p>
+            <w:pPr>
+              <w:rPr>
+                <w:rFonts w:cstheme="minorHAnsi"/>
+              </w:rPr>
+            </w:pPr>
+            <w:r>
+              <w:rPr>
+                <w:rFonts w:cstheme="minorHAnsi"/>
+              </w:rPr>
+              <w:t>https://github.com/UPT-FAING-EPIS/proyecto-si8811a-2024-ii-u2-api-y-funciones-anahua/issues/5</w:t>
+            </w:r>
+          </w:p>
+        </w:tc>
+      </w:tr>
+      <w:tr>
+        <w:tc>
+          <w:tcPr>
+            <w:tcW w:w="1728" w:type="dxa"/>
+            <w:tcBorders>
+              <w:top w:val="single" w:sz="4" w:space="0" w:color="auto"/>
+              <w:left w:val="single" w:sz="4" w:space="0" w:color="auto"/>
+              <w:bottom w:val="single" w:sz="4" w:space="0" w:color="auto"/>
+              <w:right w:val="single" w:sz="4" w:space="0" w:color="auto"/>
+            </w:tcBorders>
+            <w:hideMark/>
+          </w:tcPr>
+          <w:p>
+            <w:pPr>
+              <w:rPr>
+                <w:rFonts w:cstheme="minorHAnsi"/>
+              </w:rPr>
+            </w:pPr>
+            <w:r>
+              <w:rPr>
+                <w:rFonts w:cstheme="minorHAnsi"/>
+              </w:rPr>
+              <w:t>#4</w:t>
+            </w:r>
+          </w:p>
+        </w:tc>
+        <w:tc>
+          <w:tcPr>
+            <w:tcW w:w="1728" w:type="dxa"/>
+            <w:tcBorders>
+              <w:top w:val="single" w:sz="4" w:space="0" w:color="auto"/>
+              <w:left w:val="single" w:sz="4" w:space="0" w:color="auto"/>
+              <w:bottom w:val="single" w:sz="4" w:space="0" w:color="auto"/>
+              <w:right w:val="single" w:sz="4" w:space="0" w:color="auto"/>
+            </w:tcBorders>
+            <w:hideMark/>
+          </w:tcPr>
+          <w:p>
+            <w:pPr>
+              <w:rPr>
+                <w:rFonts w:cstheme="minorHAnsi"/>
+              </w:rPr>
+            </w:pPr>
+            <w:r>
+              <w:rPr>
+                <w:rFonts w:cstheme="minorHAnsi"/>
+              </w:rPr>
+              <w:t xml:space="preserve">FD04-EPIS-Informe </w:t>
+            </w:r>
+            <w:proofErr w:type="spellStart"/>
+            <w:r>
+              <w:rPr>
+                <w:rFonts w:cstheme="minorHAnsi"/>
+              </w:rPr>
+              <w:t>Arquitectura</w:t>
+            </w:r>
+            <w:proofErr w:type="spellEnd"/>
+            <w:r>
+              <w:rPr>
+                <w:rFonts w:cstheme="minorHAnsi"/>
+              </w:rPr>
+              <w:t xml:space="preserve"> de Software</w:t>
+            </w:r>
+          </w:p>
+        </w:tc>
+        <w:tc>
+          <w:tcPr>
+            <w:tcW w:w="1728" w:type="dxa"/>
+            <w:tcBorders>
+              <w:top w:val="single" w:sz="4" w:space="0" w:color="auto"/>
+              <w:left w:val="single" w:sz="4" w:space="0" w:color="auto"/>
+              <w:bottom w:val="single" w:sz="4" w:space="0" w:color="auto"/>
+              <w:right w:val="single" w:sz="4" w:space="0" w:color="auto"/>
+            </w:tcBorders>
+            <w:hideMark/>
+          </w:tcPr>
+          <w:p>
+            <w:pPr>
+              <w:rPr>
+                <w:rFonts w:cstheme="minorHAnsi"/>
+              </w:rPr>
+            </w:pPr>
+            <w:r>
+              <w:rPr>
+                <w:rFonts w:cstheme="minorHAnsi"/>
+              </w:rPr>
+              <w:t>closed</w:t>
+            </w:r>
+          </w:p>
+        </w:tc>
+        <w:tc>
+          <w:tcPr>
+            <w:tcW w:w="1728" w:type="dxa"/>
+            <w:tcBorders>
+              <w:top w:val="single" w:sz="4" w:space="0" w:color="auto"/>
+              <w:left w:val="single" w:sz="4" w:space="0" w:color="auto"/>
+              <w:bottom w:val="single" w:sz="4" w:space="0" w:color="auto"/>
+              <w:right w:val="single" w:sz="4" w:space="0" w:color="auto"/>
+            </w:tcBorders>
+            <w:hideMark/>
+          </w:tcPr>
+          <w:p>
+            <w:pPr>
+              <w:rPr>
+                <w:rFonts w:cstheme="minorHAnsi"/>
+              </w:rPr>
+            </w:pPr>
+            <w:proofErr w:type="spellStart"/>
+            <w:r>
+              <w:rPr>
+                <w:rFonts w:cstheme="minorHAnsi"/>
+              </w:rPr>
+              <w:t>MAYnerAC</w:t>
+            </w:r>
+            <w:proofErr w:type="spellEnd"/>
+          </w:p>
+        </w:tc>
+        <w:tc>
+          <w:tcPr>
+            <w:tcW w:w="1728" w:type="dxa"/>
+            <w:tcBorders>
+              <w:top w:val="single" w:sz="4" w:space="0" w:color="auto"/>
+              <w:left w:val="single" w:sz="4" w:space="0" w:color="auto"/>
+              <w:bottom w:val="single" w:sz="4" w:space="0" w:color="auto"/>
+              <w:right w:val="single" w:sz="4" w:space="0" w:color="auto"/>
+            </w:tcBorders>
+            <w:hideMark/>
+          </w:tcPr>
+          <w:p>
+            <w:pPr>
+              <w:rPr>
+                <w:rFonts w:cstheme="minorHAnsi"/>
+              </w:rPr>
+            </w:pPr>
+            <w:r>
+              <w:rPr>
+                <w:rFonts w:cstheme="minorHAnsi"/>
+              </w:rPr>
+              <w:t>https://github.com/UPT-FAING-EPIS/proyecto-si8811a-2024-ii-u2-api-y-funciones-anahua/issues/4</w:t>
+            </w:r>
+          </w:p>
+        </w:tc>
+      </w:tr>
+      <w:tr>
+        <w:tc>
+          <w:tcPr>
+            <w:tcW w:w="1728" w:type="dxa"/>
+            <w:tcBorders>
+              <w:top w:val="single" w:sz="4" w:space="0" w:color="auto"/>
+              <w:left w:val="single" w:sz="4" w:space="0" w:color="auto"/>
+              <w:bottom w:val="single" w:sz="4" w:space="0" w:color="auto"/>
+              <w:right w:val="single" w:sz="4" w:space="0" w:color="auto"/>
+            </w:tcBorders>
+            <w:hideMark/>
+          </w:tcPr>
+          <w:p>
+            <w:pPr>
+              <w:rPr>
+                <w:rFonts w:cstheme="minorHAnsi"/>
+              </w:rPr>
+            </w:pPr>
+            <w:r>
+              <w:rPr>
+                <w:rFonts w:cstheme="minorHAnsi"/>
+              </w:rPr>
+              <w:t>#3</w:t>
+            </w:r>
+          </w:p>
+        </w:tc>
+        <w:tc>
+          <w:tcPr>
+            <w:tcW w:w="1728" w:type="dxa"/>
+            <w:tcBorders>
+              <w:top w:val="single" w:sz="4" w:space="0" w:color="auto"/>
+              <w:left w:val="single" w:sz="4" w:space="0" w:color="auto"/>
+              <w:bottom w:val="single" w:sz="4" w:space="0" w:color="auto"/>
+              <w:right w:val="single" w:sz="4" w:space="0" w:color="auto"/>
+            </w:tcBorders>
+            <w:hideMark/>
+          </w:tcPr>
+          <w:p>
+            <w:pPr>
+              <w:rPr>
+                <w:rFonts w:cstheme="minorHAnsi"/>
+              </w:rPr>
+            </w:pPr>
+            <w:r>
+              <w:rPr>
+                <w:rFonts w:cstheme="minorHAnsi"/>
+              </w:rPr>
+              <w:t xml:space="preserve">FD03-EPIS-Informe </w:t>
+            </w:r>
+            <w:proofErr w:type="spellStart"/>
+            <w:r>
+              <w:rPr>
+                <w:rFonts w:cstheme="minorHAnsi"/>
+              </w:rPr>
+              <w:t>Especificación</w:t>
+            </w:r>
+            <w:proofErr w:type="spellEnd"/>
+            <w:r>
+              <w:rPr>
+                <w:rFonts w:cstheme="minorHAnsi"/>
+              </w:rPr>
+              <w:t xml:space="preserve"> </w:t>
+            </w:r>
+            <w:proofErr w:type="spellStart"/>
+            <w:r>
+              <w:rPr>
+                <w:rFonts w:cstheme="minorHAnsi"/>
+              </w:rPr>
+              <w:t>Requerimientos</w:t>
+            </w:r>
+            <w:proofErr w:type="spellEnd"/>
+          </w:p>
+        </w:tc>
+        <w:tc>
+          <w:tcPr>
+            <w:tcW w:w="1728" w:type="dxa"/>
+            <w:tcBorders>
+              <w:top w:val="single" w:sz="4" w:space="0" w:color="auto"/>
+              <w:left w:val="single" w:sz="4" w:space="0" w:color="auto"/>
+              <w:bottom w:val="single" w:sz="4" w:space="0" w:color="auto"/>
+              <w:right w:val="single" w:sz="4" w:space="0" w:color="auto"/>
+            </w:tcBorders>
+            <w:hideMark/>
+          </w:tcPr>
+          <w:p>
+            <w:pPr>
+              <w:rPr>
+                <w:rFonts w:cstheme="minorHAnsi"/>
+              </w:rPr>
+            </w:pPr>
+            <w:r>
+              <w:rPr>
+                <w:rFonts w:cstheme="minorHAnsi"/>
+              </w:rPr>
+              <w:t>closed</w:t>
+            </w:r>
+          </w:p>
+        </w:tc>
+        <w:tc>
+          <w:tcPr>
+            <w:tcW w:w="1728" w:type="dxa"/>
+            <w:tcBorders>
+              <w:top w:val="single" w:sz="4" w:space="0" w:color="auto"/>
+              <w:left w:val="single" w:sz="4" w:space="0" w:color="auto"/>
+              <w:bottom w:val="single" w:sz="4" w:space="0" w:color="auto"/>
+              <w:right w:val="single" w:sz="4" w:space="0" w:color="auto"/>
+            </w:tcBorders>
+            <w:hideMark/>
+          </w:tcPr>
+          <w:p>
+            <w:pPr>
+              <w:rPr>
+                <w:rFonts w:cstheme="minorHAnsi"/>
+              </w:rPr>
+            </w:pPr>
+            <w:proofErr w:type="spellStart"/>
+            <w:r>
+              <w:rPr>
+                <w:rFonts w:cstheme="minorHAnsi"/>
+              </w:rPr>
+              <w:t>MAYnerAC</w:t>
+            </w:r>
+            <w:proofErr w:type="spellEnd"/>
+          </w:p>
+        </w:tc>
+        <w:tc>
+          <w:tcPr>
+            <w:tcW w:w="1728" w:type="dxa"/>
+            <w:tcBorders>
+              <w:top w:val="single" w:sz="4" w:space="0" w:color="auto"/>
+              <w:left w:val="single" w:sz="4" w:space="0" w:color="auto"/>
+              <w:bottom w:val="single" w:sz="4" w:space="0" w:color="auto"/>
+              <w:right w:val="single" w:sz="4" w:space="0" w:color="auto"/>
+            </w:tcBorders>
+            <w:hideMark/>
+          </w:tcPr>
+          <w:p>
+            <w:pPr>
+              <w:rPr>
+                <w:rFonts w:cstheme="minorHAnsi"/>
+              </w:rPr>
+            </w:pPr>
+            <w:r>
+              <w:rPr>
+                <w:rFonts w:cstheme="minorHAnsi"/>
+              </w:rPr>
+              <w:t>https://github.com/UPT-FAING-EPIS/proyecto-si8811a-2024-ii-u2-api-y-funciones-anahua/issues/3</w:t>
+            </w:r>
+          </w:p>
+        </w:tc>
+      </w:tr>
+      <w:tr>
+        <w:tc>
+          <w:tcPr>
+            <w:tcW w:w="1728" w:type="dxa"/>
+            <w:tcBorders>
+              <w:top w:val="single" w:sz="4" w:space="0" w:color="auto"/>
+              <w:left w:val="single" w:sz="4" w:space="0" w:color="auto"/>
+              <w:bottom w:val="single" w:sz="4" w:space="0" w:color="auto"/>
+              <w:right w:val="single" w:sz="4" w:space="0" w:color="auto"/>
+            </w:tcBorders>
+            <w:hideMark/>
+          </w:tcPr>
+          <w:p>
+            <w:pPr>
+              <w:rPr>
+                <w:rFonts w:cstheme="minorHAnsi"/>
+              </w:rPr>
+            </w:pPr>
+            <w:r>
+              <w:rPr>
+                <w:rFonts w:cstheme="minorHAnsi"/>
+              </w:rPr>
+              <w:t>#2</w:t>
+            </w:r>
+          </w:p>
+        </w:tc>
+        <w:tc>
+          <w:tcPr>
+            <w:tcW w:w="1728" w:type="dxa"/>
+            <w:tcBorders>
+              <w:top w:val="single" w:sz="4" w:space="0" w:color="auto"/>
+              <w:left w:val="single" w:sz="4" w:space="0" w:color="auto"/>
+              <w:bottom w:val="single" w:sz="4" w:space="0" w:color="auto"/>
+              <w:right w:val="single" w:sz="4" w:space="0" w:color="auto"/>
+            </w:tcBorders>
+            <w:hideMark/>
+          </w:tcPr>
+          <w:p>
+            <w:pPr>
+              <w:rPr>
+                <w:rFonts w:cstheme="minorHAnsi"/>
+              </w:rPr>
+            </w:pPr>
+            <w:r>
+              <w:rPr>
+                <w:rFonts w:cstheme="minorHAnsi"/>
+              </w:rPr>
+              <w:t>FD02-EPIS-Informe Vision</w:t>
+            </w:r>
+          </w:p>
+        </w:tc>
+        <w:tc>
+          <w:tcPr>
+            <w:tcW w:w="1728" w:type="dxa"/>
+            <w:tcBorders>
+              <w:top w:val="single" w:sz="4" w:space="0" w:color="auto"/>
+              <w:left w:val="single" w:sz="4" w:space="0" w:color="auto"/>
+              <w:bottom w:val="single" w:sz="4" w:space="0" w:color="auto"/>
+              <w:right w:val="single" w:sz="4" w:space="0" w:color="auto"/>
+            </w:tcBorders>
+            <w:hideMark/>
+          </w:tcPr>
+          <w:p>
+            <w:pPr>
+              <w:rPr>
+                <w:rFonts w:cstheme="minorHAnsi"/>
+              </w:rPr>
+            </w:pPr>
+            <w:r>
+              <w:rPr>
+                <w:rFonts w:cstheme="minorHAnsi"/>
+              </w:rPr>
+              <w:t>closed</w:t>
+            </w:r>
+          </w:p>
+        </w:tc>
+        <w:tc>
+          <w:tcPr>
+            <w:tcW w:w="1728" w:type="dxa"/>
+            <w:tcBorders>
+              <w:top w:val="single" w:sz="4" w:space="0" w:color="auto"/>
+              <w:left w:val="single" w:sz="4" w:space="0" w:color="auto"/>
+              <w:bottom w:val="single" w:sz="4" w:space="0" w:color="auto"/>
+              <w:right w:val="single" w:sz="4" w:space="0" w:color="auto"/>
+            </w:tcBorders>
+            <w:hideMark/>
+          </w:tcPr>
+          <w:p>
+            <w:pPr>
+              <w:rPr>
+                <w:rFonts w:cstheme="minorHAnsi"/>
+              </w:rPr>
+            </w:pPr>
+            <w:proofErr w:type="spellStart"/>
+            <w:r>
+              <w:rPr>
+                <w:rFonts w:cstheme="minorHAnsi"/>
+              </w:rPr>
+              <w:t>MAYnerAC</w:t>
+            </w:r>
+            <w:proofErr w:type="spellEnd"/>
+          </w:p>
+        </w:tc>
+        <w:tc>
+          <w:tcPr>
+            <w:tcW w:w="1728" w:type="dxa"/>
+            <w:tcBorders>
+              <w:top w:val="single" w:sz="4" w:space="0" w:color="auto"/>
+              <w:left w:val="single" w:sz="4" w:space="0" w:color="auto"/>
+              <w:bottom w:val="single" w:sz="4" w:space="0" w:color="auto"/>
+              <w:right w:val="single" w:sz="4" w:space="0" w:color="auto"/>
+            </w:tcBorders>
+            <w:hideMark/>
+          </w:tcPr>
+          <w:p>
+            <w:pPr>
+              <w:rPr>
+                <w:rFonts w:cstheme="minorHAnsi"/>
+              </w:rPr>
+            </w:pPr>
+            <w:r>
+              <w:rPr>
+                <w:rFonts w:cstheme="minorHAnsi"/>
+              </w:rPr>
+              <w:t>https://github.com/UPT-FAING-EPIS/proyecto-si8811a-2024-ii-u2-api-y-funciones-anahua/issues/2</w:t>
+            </w:r>
+          </w:p>
+        </w:tc>
+      </w:tr>
+      <w:tr>
+        <w:tc>
+          <w:tcPr>
+            <w:tcW w:w="1728" w:type="dxa"/>
+            <w:tcBorders>
+              <w:top w:val="single" w:sz="4" w:space="0" w:color="auto"/>
+              <w:left w:val="single" w:sz="4" w:space="0" w:color="auto"/>
+              <w:bottom w:val="single" w:sz="4" w:space="0" w:color="auto"/>
+              <w:right w:val="single" w:sz="4" w:space="0" w:color="auto"/>
+            </w:tcBorders>
+            <w:hideMark/>
+          </w:tcPr>
+          <w:p>
+            <w:pPr>
+              <w:rPr>
+                <w:rFonts w:cstheme="minorHAnsi"/>
+              </w:rPr>
+            </w:pPr>
+            <w:r>
+              <w:rPr>
+                <w:rFonts w:cstheme="minorHAnsi"/>
+              </w:rPr>
+              <w:lastRenderedPageBreak/>
+              <w:t>#1</w:t>
+            </w:r>
+          </w:p>
+        </w:tc>
+        <w:tc>
+          <w:tcPr>
+            <w:tcW w:w="1728" w:type="dxa"/>
+            <w:tcBorders>
+              <w:top w:val="single" w:sz="4" w:space="0" w:color="auto"/>
+              <w:left w:val="single" w:sz="4" w:space="0" w:color="auto"/>
+              <w:bottom w:val="single" w:sz="4" w:space="0" w:color="auto"/>
+              <w:right w:val="single" w:sz="4" w:space="0" w:color="auto"/>
+            </w:tcBorders>
+            <w:hideMark/>
+          </w:tcPr>
+          <w:p>
+            <w:pPr>
+              <w:rPr>
+                <w:rFonts w:cstheme="minorHAnsi"/>
+              </w:rPr>
+            </w:pPr>
+            <w:r>
+              <w:rPr>
+                <w:rFonts w:cstheme="minorHAnsi"/>
+              </w:rPr>
+              <w:t xml:space="preserve">FD01-EPIS-Informe de </w:t>
+            </w:r>
+            <w:proofErr w:type="spellStart"/>
+            <w:r>
+              <w:rPr>
+                <w:rFonts w:cstheme="minorHAnsi"/>
+              </w:rPr>
+              <w:t>Factibilidad</w:t>
+            </w:r>
+            <w:proofErr w:type="spellEnd"/>
+          </w:p>
+        </w:tc>
+        <w:tc>
+          <w:tcPr>
+            <w:tcW w:w="1728" w:type="dxa"/>
+            <w:tcBorders>
+              <w:top w:val="single" w:sz="4" w:space="0" w:color="auto"/>
+              <w:left w:val="single" w:sz="4" w:space="0" w:color="auto"/>
+              <w:bottom w:val="single" w:sz="4" w:space="0" w:color="auto"/>
+              <w:right w:val="single" w:sz="4" w:space="0" w:color="auto"/>
+            </w:tcBorders>
+            <w:hideMark/>
+          </w:tcPr>
+          <w:p>
+            <w:pPr>
+              <w:rPr>
+                <w:rFonts w:cstheme="minorHAnsi"/>
+              </w:rPr>
+            </w:pPr>
+            <w:r>
+              <w:rPr>
+                <w:rFonts w:cstheme="minorHAnsi"/>
+              </w:rPr>
+              <w:t>closed</w:t>
+            </w:r>
+          </w:p>
+        </w:tc>
+        <w:tc>
+          <w:tcPr>
+            <w:tcW w:w="1728" w:type="dxa"/>
+            <w:tcBorders>
+              <w:top w:val="single" w:sz="4" w:space="0" w:color="auto"/>
+              <w:left w:val="single" w:sz="4" w:space="0" w:color="auto"/>
+              <w:bottom w:val="single" w:sz="4" w:space="0" w:color="auto"/>
+              <w:right w:val="single" w:sz="4" w:space="0" w:color="auto"/>
+            </w:tcBorders>
+            <w:hideMark/>
+          </w:tcPr>
+          <w:p>
+            <w:pPr>
+              <w:rPr>
+                <w:rFonts w:cstheme="minorHAnsi"/>
+              </w:rPr>
+            </w:pPr>
+            <w:proofErr w:type="spellStart"/>
+            <w:r>
+              <w:rPr>
+                <w:rFonts w:cstheme="minorHAnsi"/>
+              </w:rPr>
+              <w:t>MAYnerAC</w:t>
+            </w:r>
+            <w:proofErr w:type="spellEnd"/>
+          </w:p>
+        </w:tc>
+        <w:tc>
+          <w:tcPr>
+            <w:tcW w:w="1728" w:type="dxa"/>
+            <w:tcBorders>
+              <w:top w:val="single" w:sz="4" w:space="0" w:color="auto"/>
+              <w:left w:val="single" w:sz="4" w:space="0" w:color="auto"/>
+              <w:bottom w:val="single" w:sz="4" w:space="0" w:color="auto"/>
+              <w:right w:val="single" w:sz="4" w:space="0" w:color="auto"/>
+            </w:tcBorders>
+            <w:hideMark/>
+          </w:tcPr>
+          <w:p>
+            <w:pPr>
+              <w:rPr>
+                <w:rFonts w:cstheme="minorHAnsi"/>
+              </w:rPr>
+            </w:pPr>
+            <w:r>
+              <w:rPr>
+                <w:rFonts w:cstheme="minorHAnsi"/>
+              </w:rPr>
+              <w:t>https://github.com/UPT-FAING-EPIS/proyecto-si8811a-2024-ii-u2-api-y-funciones-anahua/issues/1</w:t>
+            </w:r>
+          </w:p>
+        </w:tc>
+      </w:tr>
+    </w:tbl>
+    <w:p>
+      <w:pPr>
+        <w:jc w:val="center"/>
+        <w:rPr>
+          <w:lang w:val="en-US"/>
+        </w:rPr>
+      </w:pPr>
+      <w:r>
+        <w:br/>
+        <w:t>Fuente: Elaboración propia</w:t>
+      </w:r>
+    </w:p>
     <w:p>
       <w:pPr>
         <w:rPr>
@@ -7671,6 +9460,7 @@
       <w:r>
         <w:rPr>
           <w:bCs/>
+          <w:noProof/>
           <w:sz w:val="24"/>
           <w:szCs w:val="24"/>
         </w:rPr>
@@ -7766,6 +9556,7 @@
       <w:r>
         <w:rPr>
           <w:bCs/>
+          <w:noProof/>
           <w:sz w:val="24"/>
           <w:szCs w:val="24"/>
         </w:rPr>
@@ -7852,6 +9643,7 @@
       <w:r>
         <w:rPr>
           <w:bCs/>
+          <w:noProof/>
           <w:sz w:val="24"/>
           <w:szCs w:val="24"/>
         </w:rPr>
@@ -7920,6 +9712,7 @@
       <w:r>
         <w:rPr>
           <w:bCs/>
+          <w:noProof/>
           <w:sz w:val="24"/>
           <w:szCs w:val="24"/>
         </w:rPr>
@@ -9048,7 +10841,7 @@
     <w:lsdException w:name="List Number 3" w:semiHidden="1" w:unhideWhenUsed="1"/>
     <w:lsdException w:name="List Number 4" w:semiHidden="1" w:unhideWhenUsed="1"/>
     <w:lsdException w:name="List Number 5" w:semiHidden="1" w:unhideWhenUsed="1"/>
-    <w:lsdException w:name="Title" w:uiPriority="0" w:qFormat="1"/>
+    <w:lsdException w:name="Title" w:uiPriority="10" w:qFormat="1"/>
     <w:lsdException w:name="Closing" w:semiHidden="1" w:unhideWhenUsed="1"/>
     <w:lsdException w:name="Signature" w:semiHidden="1" w:unhideWhenUsed="1"/>
     <w:lsdException w:name="Default Paragraph Font" w:semiHidden="1" w:uiPriority="1" w:unhideWhenUsed="1"/>
@@ -9091,6 +10884,7 @@
     <w:lsdException w:name="HTML Sample" w:semiHidden="1" w:unhideWhenUsed="1"/>
     <w:lsdException w:name="HTML Typewriter" w:semiHidden="1" w:unhideWhenUsed="1"/>
     <w:lsdException w:name="HTML Variable" w:semiHidden="1" w:unhideWhenUsed="1"/>
+    <w:lsdException w:name="Normal Table" w:semiHidden="1" w:unhideWhenUsed="1"/>
     <w:lsdException w:name="annotation subject" w:semiHidden="1" w:unhideWhenUsed="1"/>
     <w:lsdException w:name="No List" w:semiHidden="1" w:unhideWhenUsed="1"/>
     <w:lsdException w:name="Outline List 1" w:semiHidden="1" w:unhideWhenUsed="1"/>
@@ -9133,10 +10927,13 @@
     <w:lsdException w:name="Table Contemporary" w:semiHidden="1" w:unhideWhenUsed="1"/>
     <w:lsdException w:name="Table Elegant" w:semiHidden="1" w:unhideWhenUsed="1"/>
     <w:lsdException w:name="Table Professional" w:semiHidden="1" w:unhideWhenUsed="1"/>
+    <w:lsdException w:name="Table Subtle 1" w:semiHidden="1" w:unhideWhenUsed="1"/>
     <w:lsdException w:name="Table Subtle 2" w:semiHidden="1" w:unhideWhenUsed="1"/>
     <w:lsdException w:name="Table Web 1" w:semiHidden="1" w:unhideWhenUsed="1"/>
+    <w:lsdException w:name="Table Web 2" w:semiHidden="1" w:unhideWhenUsed="1"/>
+    <w:lsdException w:name="Table Web 3" w:semiHidden="1" w:unhideWhenUsed="1"/>
     <w:lsdException w:name="Balloon Text" w:semiHidden="1" w:unhideWhenUsed="1"/>
-    <w:lsdException w:name="Table Grid" w:uiPriority="39"/>
+    <w:lsdException w:name="Table Grid" w:uiPriority="59"/>
     <w:lsdException w:name="Table Theme" w:semiHidden="1" w:unhideWhenUsed="1"/>
     <w:lsdException w:name="Placeholder Text" w:semiHidden="1"/>
     <w:lsdException w:name="No Spacing" w:uiPriority="1" w:qFormat="1"/>
@@ -9581,6 +11378,7 @@
     <w:basedOn w:val="Normal"/>
     <w:next w:val="Normal"/>
     <w:link w:val="TtuloCar"/>
+    <w:uiPriority w:val="10"/>
     <w:qFormat/>
     <w:rsid w:val="00425B69"/>
     <w:pPr>
@@ -9600,6 +11398,7 @@
     <w:name w:val="Título Car"/>
     <w:basedOn w:val="Fuentedeprrafopredeter"/>
     <w:link w:val="Ttulo"/>
+    <w:uiPriority w:val="10"/>
     <w:rsid w:val="00425B69"/>
     <w:rPr>
       <w:rFonts w:ascii="Arial" w:eastAsia="Times New Roman" w:hAnsi="Arial" w:cs="Times New Roman"/>
@@ -9620,6 +11419,30 @@
       <w:color w:val="605E5C"/>
       <w:shd w:val="clear" w:color="auto" w:fill="E1DFDD"/>
     </w:rPr>
+  </w:style>
+  <w:style w:type="table" w:styleId="Tablaconcuadrcula">
+    <w:name w:val="Table Grid"/>
+    <w:basedOn w:val="Tablanormal"/>
+    <w:uiPriority w:val="59"/>
+    <w:rsid w:val="00431556"/>
+    <w:pPr>
+      <w:spacing w:after="0" w:line="240" w:lineRule="auto"/>
+    </w:pPr>
+    <w:rPr>
+      <w:rFonts w:eastAsiaTheme="minorEastAsia"/>
+      <w:lang w:val="en-US"/>
+    </w:rPr>
+    <w:tblPr>
+      <w:tblInd w:w="0" w:type="nil"/>
+      <w:tblBorders>
+        <w:top w:val="single" w:sz="4" w:space="0" w:color="auto"/>
+        <w:left w:val="single" w:sz="4" w:space="0" w:color="auto"/>
+        <w:bottom w:val="single" w:sz="4" w:space="0" w:color="auto"/>
+        <w:right w:val="single" w:sz="4" w:space="0" w:color="auto"/>
+        <w:insideH w:val="single" w:sz="4" w:space="0" w:color="auto"/>
+        <w:insideV w:val="single" w:sz="4" w:space="0" w:color="auto"/>
+      </w:tblBorders>
+    </w:tblPr>
   </w:style>
 </w:styles>
 </file>

</xml_diff>